<commit_message>
Updated docs/Steps - Elaborated.docx and Steps.docx
</commit_message>
<xml_diff>
--- a/docs/Steps.docx
+++ b/docs/Steps.docx
@@ -368,7 +368,13 @@
         <w:rPr>
           <w:lang w:val="en-AU"/>
         </w:rPr>
-        <w:t xml:space="preserve">Click on the instance field, it should show your instance id as the only item in the list that pops up. </w:t>
+        <w:t>Click on the</w:t>
+      </w:r>
+      <w:r>
+        <w:rPr>
+          <w:lang w:val="en-AU"/>
+        </w:rPr>
+        <w:t xml:space="preserve"> instance field, it should show your instance id as the only item in the list that pops up. </w:t>
       </w:r>
       <w:r>
         <w:rPr>

</xml_diff>